<commit_message>
Added each goal description
</commit_message>
<xml_diff>
--- a/Employee’s Lesson Goals.docx
+++ b/Employee’s Lesson Goals.docx
@@ -16,17 +16,306 @@
         </w:rPr>
         <w:t>Employee’s</w:t>
       </w:r>
+      <w:r>
+        <w:rPr>
+          <w:sz w:val="32"/>
+          <w:szCs w:val="32"/>
+        </w:rPr>
+        <w:t xml:space="preserve"> Lesson Goals:</w:t>
+      </w:r>
+    </w:p>
+    <w:p/>
+    <w:p>
+      <w:pPr>
+        <w:pStyle w:val="ListParagraph"/>
+        <w:numPr>
+          <w:ilvl w:val="0"/>
+          <w:numId w:val="3"/>
+        </w:numPr>
+        <w:rPr>
+          <w:sz w:val="28"/>
+          <w:szCs w:val="28"/>
+        </w:rPr>
+      </w:pPr>
+      <w:r>
+        <w:rPr>
+          <w:sz w:val="28"/>
+          <w:szCs w:val="28"/>
+        </w:rPr>
+        <w:t>Number of Aircrafts</w:t>
+      </w:r>
+    </w:p>
+    <w:p>
+      <w:pPr>
+        <w:pStyle w:val="ListParagraph"/>
+        <w:numPr>
+          <w:ilvl w:val="1"/>
+          <w:numId w:val="3"/>
+        </w:numPr>
+        <w:rPr>
+          <w:sz w:val="28"/>
+          <w:szCs w:val="28"/>
+        </w:rPr>
+      </w:pPr>
+      <w:r>
+        <w:rPr>
+          <w:sz w:val="28"/>
+          <w:szCs w:val="28"/>
+        </w:rPr>
+        <w:t xml:space="preserve">The number of aircrafts poses one of the most difficult aspects for an Air Traffic Controller to handle. Managing multiple aircrafts requires you to have complete control of all variables simultaneously. </w:t>
+      </w:r>
+      <w:r>
+        <w:rPr>
+          <w:sz w:val="28"/>
+          <w:szCs w:val="28"/>
+        </w:rPr>
+        <w:t xml:space="preserve">Incorporates most goals into one. </w:t>
+      </w:r>
+      <w:r>
+        <w:rPr>
+          <w:sz w:val="28"/>
+          <w:szCs w:val="28"/>
+        </w:rPr>
+        <w:t xml:space="preserve"> </w:t>
+      </w:r>
+    </w:p>
+    <w:p>
+      <w:pPr>
+        <w:pStyle w:val="ListParagraph"/>
+        <w:numPr>
+          <w:ilvl w:val="0"/>
+          <w:numId w:val="3"/>
+        </w:numPr>
+        <w:rPr>
+          <w:sz w:val="28"/>
+          <w:szCs w:val="28"/>
+        </w:rPr>
+      </w:pPr>
+      <w:r>
+        <w:rPr>
+          <w:sz w:val="28"/>
+          <w:szCs w:val="28"/>
+        </w:rPr>
+        <w:t>Number of Airports</w:t>
+      </w:r>
+    </w:p>
+    <w:p>
+      <w:pPr>
+        <w:pStyle w:val="ListParagraph"/>
+        <w:numPr>
+          <w:ilvl w:val="1"/>
+          <w:numId w:val="3"/>
+        </w:numPr>
+        <w:rPr>
+          <w:sz w:val="28"/>
+          <w:szCs w:val="28"/>
+        </w:rPr>
+      </w:pPr>
+      <w:r>
+        <w:rPr>
+          <w:sz w:val="28"/>
+          <w:szCs w:val="28"/>
+        </w:rPr>
+        <w:t xml:space="preserve">Knowing off hand the abbreviations for airports will help an Air Traffic Controller quickly guide aircrafts to the proper gate. </w:t>
+      </w:r>
+    </w:p>
+    <w:p>
+      <w:pPr>
+        <w:pStyle w:val="ListParagraph"/>
+        <w:numPr>
+          <w:ilvl w:val="0"/>
+          <w:numId w:val="3"/>
+        </w:numPr>
+        <w:rPr>
+          <w:sz w:val="28"/>
+          <w:szCs w:val="28"/>
+        </w:rPr>
+      </w:pPr>
+      <w:r>
+        <w:rPr>
+          <w:sz w:val="28"/>
+          <w:szCs w:val="28"/>
+        </w:rPr>
+        <w:t>Speed of Aircraft</w:t>
+      </w:r>
+    </w:p>
+    <w:p>
+      <w:pPr>
+        <w:pStyle w:val="ListParagraph"/>
+        <w:numPr>
+          <w:ilvl w:val="1"/>
+          <w:numId w:val="3"/>
+        </w:numPr>
+        <w:rPr>
+          <w:sz w:val="28"/>
+          <w:szCs w:val="28"/>
+        </w:rPr>
+      </w:pPr>
+      <w:r>
+        <w:rPr>
+          <w:sz w:val="28"/>
+          <w:szCs w:val="28"/>
+        </w:rPr>
+        <w:t xml:space="preserve">Being able to instantly determine an aircrafts speed is crucial. Knowing if an aircraft is approaching to fast or needs to speed up must be relayed to the pilot as quickly as possible. </w:t>
+      </w:r>
+    </w:p>
+    <w:p>
+      <w:pPr>
+        <w:pStyle w:val="ListParagraph"/>
+        <w:numPr>
+          <w:ilvl w:val="0"/>
+          <w:numId w:val="3"/>
+        </w:numPr>
+        <w:rPr>
+          <w:sz w:val="28"/>
+          <w:szCs w:val="28"/>
+        </w:rPr>
+      </w:pPr>
+      <w:r>
+        <w:rPr>
+          <w:sz w:val="28"/>
+          <w:szCs w:val="28"/>
+        </w:rPr>
+        <w:t>Type of Aircraft</w:t>
+      </w:r>
+    </w:p>
+    <w:p>
+      <w:pPr>
+        <w:pStyle w:val="ListParagraph"/>
+        <w:numPr>
+          <w:ilvl w:val="1"/>
+          <w:numId w:val="3"/>
+        </w:numPr>
+        <w:rPr>
+          <w:sz w:val="28"/>
+          <w:szCs w:val="28"/>
+        </w:rPr>
+      </w:pPr>
+      <w:r>
+        <w:rPr>
+          <w:sz w:val="28"/>
+          <w:szCs w:val="28"/>
+        </w:rPr>
+        <w:t>Each aircraft is different from the other, being able to differentiate them all will help determine variables such as landing speeds, preflight preparations, and others.</w:t>
+      </w:r>
+    </w:p>
+    <w:p>
+      <w:pPr>
+        <w:pStyle w:val="ListParagraph"/>
+        <w:numPr>
+          <w:ilvl w:val="0"/>
+          <w:numId w:val="3"/>
+        </w:numPr>
+        <w:rPr>
+          <w:sz w:val="28"/>
+          <w:szCs w:val="28"/>
+        </w:rPr>
+      </w:pPr>
+      <w:r>
+        <w:rPr>
+          <w:sz w:val="28"/>
+          <w:szCs w:val="28"/>
+        </w:rPr>
+        <w:t>Landing</w:t>
+      </w:r>
+    </w:p>
+    <w:p>
+      <w:pPr>
+        <w:pStyle w:val="ListParagraph"/>
+        <w:numPr>
+          <w:ilvl w:val="1"/>
+          <w:numId w:val="3"/>
+        </w:numPr>
+        <w:rPr>
+          <w:sz w:val="28"/>
+          <w:szCs w:val="28"/>
+        </w:rPr>
+      </w:pPr>
+      <w:r>
+        <w:rPr>
+          <w:sz w:val="28"/>
+          <w:szCs w:val="28"/>
+        </w:rPr>
+        <w:t xml:space="preserve">An Air Traffic Controller must know the proper landing procedure. Also being able to calculating the approach angle for each aircraft will ensure </w:t>
+      </w:r>
+      <w:r>
+        <w:rPr>
+          <w:sz w:val="28"/>
+          <w:szCs w:val="28"/>
+        </w:rPr>
+        <w:t>a safe landing</w:t>
+      </w:r>
+      <w:r>
+        <w:rPr>
+          <w:sz w:val="28"/>
+          <w:szCs w:val="28"/>
+        </w:rPr>
+        <w:t>.</w:t>
+      </w:r>
+    </w:p>
+    <w:p>
+      <w:pPr>
+        <w:pStyle w:val="ListParagraph"/>
+        <w:numPr>
+          <w:ilvl w:val="0"/>
+          <w:numId w:val="3"/>
+        </w:numPr>
+        <w:rPr>
+          <w:sz w:val="28"/>
+          <w:szCs w:val="28"/>
+        </w:rPr>
+      </w:pPr>
+      <w:r>
+        <w:rPr>
+          <w:sz w:val="28"/>
+          <w:szCs w:val="28"/>
+        </w:rPr>
+        <w:t>Takeoff</w:t>
+      </w:r>
+    </w:p>
+    <w:p>
+      <w:pPr>
+        <w:pStyle w:val="ListParagraph"/>
+        <w:numPr>
+          <w:ilvl w:val="1"/>
+          <w:numId w:val="3"/>
+        </w:numPr>
+        <w:rPr>
+          <w:sz w:val="28"/>
+          <w:szCs w:val="28"/>
+        </w:rPr>
+      </w:pPr>
+      <w:r>
+        <w:rPr>
+          <w:sz w:val="28"/>
+          <w:szCs w:val="28"/>
+        </w:rPr>
+        <w:t xml:space="preserve">An Air Traffic Controller must be able to </w:t>
+      </w:r>
+      <w:r>
+        <w:rPr>
+          <w:sz w:val="28"/>
+          <w:szCs w:val="28"/>
+        </w:rPr>
+        <w:t xml:space="preserve">handle backups on the </w:t>
+      </w:r>
+      <w:r>
+        <w:rPr>
+          <w:sz w:val="28"/>
+          <w:szCs w:val="28"/>
+        </w:rPr>
+        <w:t>tarmac</w:t>
+      </w:r>
+      <w:r>
+        <w:rPr>
+          <w:sz w:val="28"/>
+          <w:szCs w:val="28"/>
+        </w:rPr>
+        <w:t xml:space="preserve"> and getting aircrafts ready to takeoff. </w:t>
+      </w:r>
       <w:bookmarkStart w:id="0" w:name="_GoBack"/>
       <w:bookmarkEnd w:id="0"/>
-      <w:r>
-        <w:rPr>
-          <w:sz w:val="32"/>
-          <w:szCs w:val="32"/>
-        </w:rPr>
-        <w:t xml:space="preserve"> Lesson Goals:</w:t>
-      </w:r>
-    </w:p>
-    <w:p/>
+    </w:p>
     <w:p>
       <w:pPr>
         <w:pStyle w:val="ListParagraph"/>
@@ -44,7 +333,83 @@
           <w:sz w:val="28"/>
           <w:szCs w:val="28"/>
         </w:rPr>
-        <w:t>Number of Aircrafts</w:t>
+        <w:t>Change in Altitude</w:t>
+      </w:r>
+    </w:p>
+    <w:p>
+      <w:pPr>
+        <w:pStyle w:val="ListParagraph"/>
+        <w:numPr>
+          <w:ilvl w:val="1"/>
+          <w:numId w:val="3"/>
+        </w:numPr>
+        <w:rPr>
+          <w:sz w:val="28"/>
+          <w:szCs w:val="28"/>
+        </w:rPr>
+      </w:pPr>
+      <w:r>
+        <w:rPr>
+          <w:sz w:val="28"/>
+          <w:szCs w:val="28"/>
+        </w:rPr>
+        <w:t>At airports</w:t>
+      </w:r>
+      <w:r>
+        <w:rPr>
+          <w:sz w:val="28"/>
+          <w:szCs w:val="28"/>
+        </w:rPr>
+        <w:t>,</w:t>
+      </w:r>
+      <w:r>
+        <w:rPr>
+          <w:sz w:val="28"/>
+          <w:szCs w:val="28"/>
+        </w:rPr>
+        <w:t xml:space="preserve"> hundreds of aircrafts are flying around throughout the day. Ensuring that they are at different altitudes will avoid collisions. Also tra</w:t>
+      </w:r>
+      <w:r>
+        <w:rPr>
+          <w:sz w:val="28"/>
+          <w:szCs w:val="28"/>
+        </w:rPr>
+        <w:t>cking the terrain on the flight</w:t>
+      </w:r>
+      <w:r>
+        <w:rPr>
+          <w:sz w:val="28"/>
+          <w:szCs w:val="28"/>
+        </w:rPr>
+        <w:t xml:space="preserve"> path </w:t>
+      </w:r>
+      <w:r>
+        <w:rPr>
+          <w:sz w:val="28"/>
+          <w:szCs w:val="28"/>
+        </w:rPr>
+        <w:t>will</w:t>
+      </w:r>
+      <w:r>
+        <w:rPr>
+          <w:sz w:val="28"/>
+          <w:szCs w:val="28"/>
+        </w:rPr>
+        <w:t xml:space="preserve"> keep</w:t>
+      </w:r>
+      <w:r>
+        <w:rPr>
+          <w:sz w:val="28"/>
+          <w:szCs w:val="28"/>
+        </w:rPr>
+        <w:t xml:space="preserve"> them</w:t>
+      </w:r>
+      <w:r>
+        <w:rPr>
+          <w:sz w:val="28"/>
+          <w:szCs w:val="28"/>
+        </w:rPr>
+        <w:t xml:space="preserve"> a safe distance from mountain ranges. </w:t>
       </w:r>
     </w:p>
     <w:p>
@@ -64,7 +429,41 @@
           <w:sz w:val="28"/>
           <w:szCs w:val="28"/>
         </w:rPr>
-        <w:t>Number of Airports</w:t>
+        <w:t>Wind Patterns</w:t>
+      </w:r>
+    </w:p>
+    <w:p>
+      <w:pPr>
+        <w:pStyle w:val="ListParagraph"/>
+        <w:numPr>
+          <w:ilvl w:val="1"/>
+          <w:numId w:val="3"/>
+        </w:numPr>
+        <w:rPr>
+          <w:sz w:val="28"/>
+          <w:szCs w:val="28"/>
+        </w:rPr>
+      </w:pPr>
+      <w:r>
+        <w:rPr>
+          <w:sz w:val="28"/>
+          <w:szCs w:val="28"/>
+        </w:rPr>
+        <w:t xml:space="preserve">Knowing how jet streams affect </w:t>
+      </w:r>
+      <w:r>
+        <w:rPr>
+          <w:sz w:val="28"/>
+          <w:szCs w:val="28"/>
+        </w:rPr>
+        <w:t>an aircraft is</w:t>
+      </w:r>
+      <w:r>
+        <w:rPr>
+          <w:sz w:val="28"/>
+          <w:szCs w:val="28"/>
+        </w:rPr>
+        <w:t xml:space="preserve"> important in calculating arrival time, fuel consumption, and weight limit. Also must be able to determine how storms will affect the aircraft.</w:t>
       </w:r>
     </w:p>
     <w:p>
@@ -84,7 +483,35 @@
           <w:sz w:val="28"/>
           <w:szCs w:val="28"/>
         </w:rPr>
-        <w:t>Speed of Aircraft</w:t>
+        <w:lastRenderedPageBreak/>
+        <w:t>Preflight Prep</w:t>
+      </w:r>
+    </w:p>
+    <w:p>
+      <w:pPr>
+        <w:pStyle w:val="ListParagraph"/>
+        <w:numPr>
+          <w:ilvl w:val="1"/>
+          <w:numId w:val="3"/>
+        </w:numPr>
+        <w:rPr>
+          <w:sz w:val="28"/>
+          <w:szCs w:val="28"/>
+        </w:rPr>
+      </w:pPr>
+      <w:r>
+        <w:rPr>
+          <w:sz w:val="28"/>
+          <w:szCs w:val="28"/>
+        </w:rPr>
+        <w:t xml:space="preserve">Knowing all the preflight </w:t>
+      </w:r>
+      <w:r>
+        <w:rPr>
+          <w:sz w:val="28"/>
+          <w:szCs w:val="28"/>
+        </w:rPr>
+        <w:t>procedures allows aircrafts to get up in the air faster and open room for incoming aircraft. Making sure that each flight is safe to takeoff is extremely important.</w:t>
       </w:r>
     </w:p>
     <w:p>
@@ -104,7 +531,27 @@
           <w:sz w:val="28"/>
           <w:szCs w:val="28"/>
         </w:rPr>
-        <w:t>Type of Aircraft</w:t>
+        <w:t>Setting Course</w:t>
+      </w:r>
+    </w:p>
+    <w:p>
+      <w:pPr>
+        <w:pStyle w:val="ListParagraph"/>
+        <w:numPr>
+          <w:ilvl w:val="1"/>
+          <w:numId w:val="3"/>
+        </w:numPr>
+        <w:rPr>
+          <w:sz w:val="28"/>
+          <w:szCs w:val="28"/>
+        </w:rPr>
+      </w:pPr>
+      <w:r>
+        <w:rPr>
+          <w:sz w:val="28"/>
+          <w:szCs w:val="28"/>
+        </w:rPr>
+        <w:t xml:space="preserve">Setting courses and confirming with arrival airports ensures that all routes are organized and documented. Also keeping flights safe distances from each other is an important aspect of setting a course.  </w:t>
       </w:r>
     </w:p>
     <w:p>
@@ -124,7 +571,27 @@
           <w:sz w:val="28"/>
           <w:szCs w:val="28"/>
         </w:rPr>
-        <w:t>Landing</w:t>
+        <w:t>Radio Commands</w:t>
+      </w:r>
+    </w:p>
+    <w:p>
+      <w:pPr>
+        <w:pStyle w:val="ListParagraph"/>
+        <w:numPr>
+          <w:ilvl w:val="1"/>
+          <w:numId w:val="3"/>
+        </w:numPr>
+        <w:rPr>
+          <w:sz w:val="28"/>
+          <w:szCs w:val="28"/>
+        </w:rPr>
+      </w:pPr>
+      <w:r>
+        <w:rPr>
+          <w:sz w:val="28"/>
+          <w:szCs w:val="28"/>
+        </w:rPr>
+        <w:t xml:space="preserve">Most communications must be made instantly. Air Traffic Controllers must know all commands and abbreviations off hand. </w:t>
       </w:r>
     </w:p>
     <w:p>
@@ -144,127 +611,27 @@
           <w:sz w:val="28"/>
           <w:szCs w:val="28"/>
         </w:rPr>
-        <w:t>Takeoff</w:t>
-      </w:r>
-    </w:p>
-    <w:p>
-      <w:pPr>
-        <w:pStyle w:val="ListParagraph"/>
-        <w:numPr>
-          <w:ilvl w:val="0"/>
-          <w:numId w:val="3"/>
-        </w:numPr>
-        <w:rPr>
-          <w:sz w:val="28"/>
-          <w:szCs w:val="28"/>
-        </w:rPr>
-      </w:pPr>
-      <w:r>
-        <w:rPr>
-          <w:sz w:val="28"/>
-          <w:szCs w:val="28"/>
-        </w:rPr>
-        <w:t>Change in Altitude</w:t>
-      </w:r>
-    </w:p>
-    <w:p>
-      <w:pPr>
-        <w:pStyle w:val="ListParagraph"/>
-        <w:numPr>
-          <w:ilvl w:val="0"/>
-          <w:numId w:val="3"/>
-        </w:numPr>
-        <w:rPr>
-          <w:sz w:val="28"/>
-          <w:szCs w:val="28"/>
-        </w:rPr>
-      </w:pPr>
-      <w:r>
-        <w:rPr>
-          <w:sz w:val="28"/>
-          <w:szCs w:val="28"/>
-        </w:rPr>
-        <w:t>Wind Patterns</w:t>
-      </w:r>
-    </w:p>
-    <w:p>
-      <w:pPr>
-        <w:pStyle w:val="ListParagraph"/>
-        <w:numPr>
-          <w:ilvl w:val="0"/>
-          <w:numId w:val="3"/>
-        </w:numPr>
-        <w:rPr>
-          <w:sz w:val="28"/>
-          <w:szCs w:val="28"/>
-        </w:rPr>
-      </w:pPr>
-      <w:r>
-        <w:rPr>
-          <w:sz w:val="28"/>
-          <w:szCs w:val="28"/>
-        </w:rPr>
-        <w:t>Preflight Prep</w:t>
-      </w:r>
-    </w:p>
-    <w:p>
-      <w:pPr>
-        <w:pStyle w:val="ListParagraph"/>
-        <w:numPr>
-          <w:ilvl w:val="0"/>
-          <w:numId w:val="3"/>
-        </w:numPr>
-        <w:rPr>
-          <w:sz w:val="28"/>
-          <w:szCs w:val="28"/>
-        </w:rPr>
-      </w:pPr>
-      <w:r>
-        <w:rPr>
-          <w:sz w:val="28"/>
-          <w:szCs w:val="28"/>
-        </w:rPr>
-        <w:t>Setting Course</w:t>
-      </w:r>
-    </w:p>
-    <w:p>
-      <w:pPr>
-        <w:pStyle w:val="ListParagraph"/>
-        <w:numPr>
-          <w:ilvl w:val="0"/>
-          <w:numId w:val="3"/>
-        </w:numPr>
-        <w:rPr>
-          <w:sz w:val="28"/>
-          <w:szCs w:val="28"/>
-        </w:rPr>
-      </w:pPr>
-      <w:r>
-        <w:rPr>
-          <w:sz w:val="28"/>
-          <w:szCs w:val="28"/>
-        </w:rPr>
-        <w:t>Radio Commands</w:t>
-      </w:r>
-    </w:p>
-    <w:p>
-      <w:pPr>
-        <w:pStyle w:val="ListParagraph"/>
-        <w:numPr>
-          <w:ilvl w:val="0"/>
-          <w:numId w:val="3"/>
-        </w:numPr>
-        <w:rPr>
-          <w:sz w:val="28"/>
-          <w:szCs w:val="28"/>
-        </w:rPr>
-      </w:pPr>
-      <w:r>
-        <w:rPr>
-          <w:sz w:val="28"/>
-          <w:szCs w:val="28"/>
-        </w:rPr>
         <w:t xml:space="preserve">Safety Procedures </w:t>
+      </w:r>
+    </w:p>
+    <w:p>
+      <w:pPr>
+        <w:pStyle w:val="ListParagraph"/>
+        <w:numPr>
+          <w:ilvl w:val="1"/>
+          <w:numId w:val="3"/>
+        </w:numPr>
+        <w:rPr>
+          <w:sz w:val="28"/>
+          <w:szCs w:val="28"/>
+        </w:rPr>
+      </w:pPr>
+      <w:r>
+        <w:rPr>
+          <w:sz w:val="28"/>
+          <w:szCs w:val="28"/>
+        </w:rPr>
+        <w:t>This is a procedure that must be done before every flight. While it is mundane, it helps avoid any problems aircrafts might encounter throughout the flight.</w:t>
       </w:r>
     </w:p>
     <w:sectPr>
@@ -295,7 +662,7 @@
         <w:rFonts w:ascii="Symbol" w:hAnsi="Symbol" w:hint="default"/>
       </w:rPr>
     </w:lvl>
-    <w:lvl w:ilvl="1" w:tplc="04090003" w:tentative="1">
+    <w:lvl w:ilvl="1" w:tplc="04090003">
       <w:start w:val="1"/>
       <w:numFmt w:val="bullet"/>
       <w:lvlText w:val="o"/>

</xml_diff>